<commit_message>
os reports need to fix
os reports need to fix
</commit_message>
<xml_diff>
--- a/OS/lab_02/3311_baimuhamedov_lab0201.docx
+++ b/OS/lab_02/3311_baimuhamedov_lab0201.docx
@@ -438,10 +438,7 @@
         <w:jc w:val="center"/>
       </w:pPr>
       <w:r>
-        <w:t>202</w:t>
-      </w:r>
-      <w:r>
-        <w:t>5</w:t>
+        <w:t>2025</w:t>
       </w:r>
     </w:p>
     <w:p>
@@ -487,14 +484,7 @@
           <w:sz w:val="28"/>
           <w:szCs w:val="28"/>
         </w:rPr>
-        <w:t>И</w:t>
-      </w:r>
-      <w:r>
-        <w:rPr>
-          <w:sz w:val="28"/>
-          <w:szCs w:val="28"/>
-        </w:rPr>
-        <w:t>сследовать механизмы управления виртуальной</w:t>
+        <w:t>Исследовать механизмы управления виртуальной</w:t>
       </w:r>
     </w:p>
     <w:p>
@@ -1201,6 +1191,9 @@
         <w:jc w:val="both"/>
       </w:pPr>
       <w:r>
+        <w:rPr>
+          <w:noProof/>
+        </w:rPr>
         <w:drawing>
           <wp:inline distT="0" distB="0" distL="0" distR="0" wp14:anchorId="2229570A" wp14:editId="4696B0BE">
             <wp:extent cx="4075857" cy="2926080"/>
@@ -1249,24 +1242,14 @@
       <w:r>
         <w:t xml:space="preserve">Изображение </w:t>
       </w:r>
-      <w:r>
-        <w:fldChar w:fldCharType="begin"/>
-      </w:r>
-      <w:r>
-        <w:instrText xml:space="preserve"> SEQ Рисунок \* ARABIC </w:instrText>
-      </w:r>
-      <w:r>
-        <w:fldChar w:fldCharType="separate"/>
-      </w:r>
-      <w:r>
-        <w:rPr>
-          <w:noProof/>
-        </w:rPr>
-        <w:t>1</w:t>
-      </w:r>
-      <w:r>
-        <w:fldChar w:fldCharType="end"/>
-      </w:r>
+      <w:fldSimple w:instr=" SEQ Рисунок \* ARABIC ">
+        <w:r>
+          <w:rPr>
+            <w:noProof/>
+          </w:rPr>
+          <w:t>1</w:t>
+        </w:r>
+      </w:fldSimple>
       <w:r>
         <w:t xml:space="preserve"> – </w:t>
       </w:r>
@@ -1288,6 +1271,9 @@
         <w:jc w:val="both"/>
       </w:pPr>
       <w:r>
+        <w:rPr>
+          <w:noProof/>
+        </w:rPr>
         <w:drawing>
           <wp:inline distT="0" distB="0" distL="0" distR="0" wp14:anchorId="1DEC4DF8" wp14:editId="0572C5DE">
             <wp:extent cx="3240069" cy="2788920"/>
@@ -1354,6 +1340,9 @@
         <w:jc w:val="both"/>
       </w:pPr>
       <w:r>
+        <w:rPr>
+          <w:noProof/>
+        </w:rPr>
         <w:drawing>
           <wp:inline distT="0" distB="0" distL="0" distR="0" wp14:anchorId="6DB2F00E" wp14:editId="72C0C08D">
             <wp:extent cx="3261360" cy="2797345"/>
@@ -1415,6 +1404,7 @@
       </w:pPr>
       <w:r>
         <w:rPr>
+          <w:noProof/>
           <w:lang w:val="en-US"/>
         </w:rPr>
         <w:drawing>
@@ -1484,6 +1474,7 @@
       </w:pPr>
       <w:r>
         <w:rPr>
+          <w:noProof/>
           <w:lang w:val="en-US"/>
         </w:rPr>
         <w:lastRenderedPageBreak/>
@@ -1537,6 +1528,9 @@
         <w:keepNext/>
       </w:pPr>
       <w:r>
+        <w:rPr>
+          <w:noProof/>
+        </w:rPr>
         <w:drawing>
           <wp:inline distT="0" distB="0" distL="0" distR="0" wp14:anchorId="11739081" wp14:editId="7B90B108">
             <wp:extent cx="5308024" cy="2926080"/>
@@ -1588,10 +1582,7 @@
         <w:t xml:space="preserve"> – </w:t>
       </w:r>
       <w:r>
-        <w:t>Р</w:t>
-      </w:r>
-      <w:r>
-        <w:t xml:space="preserve">езервирование </w:t>
+        <w:t xml:space="preserve">Резервирование </w:t>
       </w:r>
       <w:r>
         <w:t>адреса, вводимого пользователем</w:t>
@@ -1603,6 +1594,9 @@
         <w:keepNext/>
       </w:pPr>
       <w:r>
+        <w:rPr>
+          <w:noProof/>
+        </w:rPr>
         <w:lastRenderedPageBreak/>
         <w:drawing>
           <wp:inline distT="0" distB="0" distL="0" distR="0" wp14:anchorId="53A153A0" wp14:editId="3583193C">
@@ -1646,10 +1640,7 @@
         <w:pStyle w:val="ae"/>
       </w:pPr>
       <w:r>
-        <w:t xml:space="preserve">Изображение </w:t>
-      </w:r>
-      <w:r>
-        <w:t>5</w:t>
+        <w:t>Изображение 5</w:t>
       </w:r>
       <w:r>
         <w:t>.</w:t>
@@ -1670,6 +1661,9 @@
         <w:keepNext/>
       </w:pPr>
       <w:r>
+        <w:rPr>
+          <w:noProof/>
+        </w:rPr>
         <w:drawing>
           <wp:inline distT="0" distB="0" distL="0" distR="0" wp14:anchorId="778A2564" wp14:editId="66251192">
             <wp:extent cx="3733800" cy="3726873"/>
@@ -1721,6 +1715,9 @@
         <w:keepNext/>
       </w:pPr>
       <w:r>
+        <w:rPr>
+          <w:noProof/>
+        </w:rPr>
         <w:lastRenderedPageBreak/>
         <w:drawing>
           <wp:inline distT="0" distB="0" distL="0" distR="0" wp14:anchorId="7214F5AA" wp14:editId="2C3DBB0F">
@@ -1782,6 +1779,9 @@
         <w:keepNext/>
       </w:pPr>
       <w:r>
+        <w:rPr>
+          <w:noProof/>
+        </w:rPr>
         <w:drawing>
           <wp:inline distT="0" distB="0" distL="0" distR="0" wp14:anchorId="18035F1B" wp14:editId="5A6E265D">
             <wp:extent cx="4495800" cy="3159315"/>
@@ -1878,6 +1878,7 @@
           <w:bCs/>
           <w:sz w:val="28"/>
           <w:szCs w:val="28"/>
+          <w:lang w:val="en-US"/>
         </w:rPr>
       </w:pPr>
       <w:r>
@@ -1887,403 +1888,422 @@
           <w:sz w:val="28"/>
           <w:szCs w:val="28"/>
         </w:rPr>
-        <w:t>Код программы</w:t>
-      </w:r>
-    </w:p>
-    <w:p>
-      <w:pPr>
-        <w:rPr>
-          <w:rFonts w:ascii="Roboto Slab" w:hAnsi="Roboto Slab" w:cs="Roboto Slab"/>
-          <w:sz w:val="16"/>
-          <w:szCs w:val="16"/>
-          <w:lang w:val="en-US"/>
-        </w:rPr>
-      </w:pPr>
-      <w:r>
-        <w:rPr>
-          <w:rFonts w:ascii="Roboto Slab" w:hAnsi="Roboto Slab" w:cs="Roboto Slab"/>
-          <w:sz w:val="16"/>
-          <w:szCs w:val="16"/>
-          <w:lang w:val="en-US"/>
-        </w:rPr>
-        <w:t>#include &lt;string&gt;</w:t>
-      </w:r>
-    </w:p>
-    <w:p>
-      <w:pPr>
-        <w:rPr>
-          <w:rFonts w:ascii="Roboto Slab" w:hAnsi="Roboto Slab" w:cs="Roboto Slab"/>
-          <w:sz w:val="16"/>
-          <w:szCs w:val="16"/>
-          <w:lang w:val="en-US"/>
-        </w:rPr>
-      </w:pPr>
-      <w:r>
-        <w:rPr>
-          <w:rFonts w:ascii="Roboto Slab" w:hAnsi="Roboto Slab" w:cs="Roboto Slab"/>
-          <w:sz w:val="16"/>
-          <w:szCs w:val="16"/>
-          <w:lang w:val="en-US"/>
-        </w:rPr>
-        <w:t>#include &lt;iostream&gt;</w:t>
-      </w:r>
-    </w:p>
-    <w:p>
-      <w:pPr>
-        <w:rPr>
-          <w:rFonts w:ascii="Roboto Slab" w:hAnsi="Roboto Slab" w:cs="Roboto Slab"/>
-          <w:sz w:val="16"/>
-          <w:szCs w:val="16"/>
-          <w:lang w:val="en-US"/>
-        </w:rPr>
-      </w:pPr>
-      <w:r>
-        <w:rPr>
-          <w:rFonts w:ascii="Roboto Slab" w:hAnsi="Roboto Slab" w:cs="Roboto Slab"/>
-          <w:sz w:val="16"/>
-          <w:szCs w:val="16"/>
-          <w:lang w:val="en-US"/>
-        </w:rPr>
-        <w:t>#include &lt;</w:t>
-      </w:r>
-      <w:proofErr w:type="spellStart"/>
-      <w:r>
-        <w:rPr>
-          <w:rFonts w:ascii="Roboto Slab" w:hAnsi="Roboto Slab" w:cs="Roboto Slab"/>
-          <w:sz w:val="16"/>
-          <w:szCs w:val="16"/>
-          <w:lang w:val="en-US"/>
-        </w:rPr>
-        <w:t>windows.h</w:t>
-      </w:r>
-      <w:proofErr w:type="spellEnd"/>
-      <w:r>
-        <w:rPr>
-          <w:rFonts w:ascii="Roboto Slab" w:hAnsi="Roboto Slab" w:cs="Roboto Slab"/>
-          <w:sz w:val="16"/>
-          <w:szCs w:val="16"/>
-          <w:lang w:val="en-US"/>
-        </w:rPr>
-        <w:t>&gt;</w:t>
-      </w:r>
-    </w:p>
-    <w:p>
-      <w:pPr>
-        <w:rPr>
-          <w:rFonts w:ascii="Roboto Slab" w:hAnsi="Roboto Slab" w:cs="Roboto Slab"/>
-          <w:sz w:val="16"/>
-          <w:szCs w:val="16"/>
-          <w:lang w:val="en-US"/>
-        </w:rPr>
-      </w:pPr>
-      <w:r>
-        <w:rPr>
-          <w:rFonts w:ascii="Roboto Slab" w:hAnsi="Roboto Slab" w:cs="Roboto Slab"/>
-          <w:sz w:val="16"/>
-          <w:szCs w:val="16"/>
-          <w:lang w:val="en-US"/>
-        </w:rPr>
-        <w:t>#include &lt;vector&gt;</w:t>
-      </w:r>
-    </w:p>
-    <w:p>
-      <w:pPr>
-        <w:rPr>
-          <w:rFonts w:ascii="Roboto Slab" w:hAnsi="Roboto Slab" w:cs="Roboto Slab"/>
-          <w:sz w:val="16"/>
-          <w:szCs w:val="16"/>
-          <w:lang w:val="en-US"/>
-        </w:rPr>
-      </w:pPr>
-      <w:r>
-        <w:rPr>
-          <w:rFonts w:ascii="Roboto Slab" w:hAnsi="Roboto Slab" w:cs="Roboto Slab"/>
-          <w:sz w:val="16"/>
-          <w:szCs w:val="16"/>
-          <w:lang w:val="en-US"/>
-        </w:rPr>
-        <w:t>#include &lt;limits&gt;</w:t>
-      </w:r>
-    </w:p>
-    <w:p>
-      <w:pPr>
-        <w:rPr>
-          <w:rFonts w:ascii="Roboto Slab" w:hAnsi="Roboto Slab" w:cs="Roboto Slab"/>
-          <w:sz w:val="16"/>
-          <w:szCs w:val="16"/>
-          <w:lang w:val="en-US"/>
-        </w:rPr>
-      </w:pPr>
-      <w:r>
-        <w:rPr>
-          <w:rFonts w:ascii="Roboto Slab" w:hAnsi="Roboto Slab" w:cs="Roboto Slab"/>
-          <w:sz w:val="16"/>
-          <w:szCs w:val="16"/>
-          <w:lang w:val="en-US"/>
-        </w:rPr>
-        <w:t>using namespace std;</w:t>
-      </w:r>
-    </w:p>
-    <w:p>
-      <w:pPr>
-        <w:rPr>
-          <w:rFonts w:ascii="Roboto Slab" w:hAnsi="Roboto Slab" w:cs="Roboto Slab"/>
-          <w:sz w:val="16"/>
-          <w:szCs w:val="16"/>
-          <w:lang w:val="en-US"/>
-        </w:rPr>
-      </w:pPr>
-    </w:p>
-    <w:p>
-      <w:pPr>
-        <w:rPr>
-          <w:rFonts w:ascii="Roboto Slab" w:hAnsi="Roboto Slab" w:cs="Roboto Slab"/>
-          <w:sz w:val="16"/>
-          <w:szCs w:val="16"/>
-          <w:lang w:val="en-US"/>
-        </w:rPr>
-      </w:pPr>
-      <w:r>
-        <w:rPr>
-          <w:rFonts w:ascii="Roboto Slab" w:hAnsi="Roboto Slab" w:cs="Roboto Slab"/>
-          <w:sz w:val="16"/>
-          <w:szCs w:val="16"/>
-          <w:lang w:val="en-US"/>
-        </w:rPr>
-        <w:t xml:space="preserve">struct </w:t>
-      </w:r>
-      <w:proofErr w:type="spellStart"/>
-      <w:r>
-        <w:rPr>
-          <w:rFonts w:ascii="Roboto Slab" w:hAnsi="Roboto Slab" w:cs="Roboto Slab"/>
-          <w:sz w:val="16"/>
-          <w:szCs w:val="16"/>
-          <w:lang w:val="en-US"/>
-        </w:rPr>
-        <w:t>MemoryBlock</w:t>
-      </w:r>
-      <w:proofErr w:type="spellEnd"/>
-      <w:r>
-        <w:rPr>
-          <w:rFonts w:ascii="Roboto Slab" w:hAnsi="Roboto Slab" w:cs="Roboto Slab"/>
-          <w:sz w:val="16"/>
-          <w:szCs w:val="16"/>
-          <w:lang w:val="en-US"/>
-        </w:rPr>
-        <w:t xml:space="preserve"> {</w:t>
-      </w:r>
-    </w:p>
-    <w:p>
-      <w:pPr>
-        <w:rPr>
-          <w:rFonts w:ascii="Roboto Slab" w:hAnsi="Roboto Slab" w:cs="Roboto Slab"/>
-          <w:sz w:val="16"/>
-          <w:szCs w:val="16"/>
-          <w:lang w:val="en-US"/>
-        </w:rPr>
-      </w:pPr>
-      <w:r>
-        <w:rPr>
-          <w:rFonts w:ascii="Roboto Slab" w:hAnsi="Roboto Slab" w:cs="Roboto Slab"/>
-          <w:sz w:val="16"/>
-          <w:szCs w:val="16"/>
-          <w:lang w:val="en-US"/>
-        </w:rPr>
-        <w:t>    LPVOID address;</w:t>
-      </w:r>
-    </w:p>
-    <w:p>
-      <w:pPr>
-        <w:rPr>
-          <w:rFonts w:ascii="Roboto Slab" w:hAnsi="Roboto Slab" w:cs="Roboto Slab"/>
-          <w:sz w:val="16"/>
-          <w:szCs w:val="16"/>
-          <w:lang w:val="en-US"/>
-        </w:rPr>
-      </w:pPr>
-      <w:r>
-        <w:rPr>
-          <w:rFonts w:ascii="Roboto Slab" w:hAnsi="Roboto Slab" w:cs="Roboto Slab"/>
-          <w:sz w:val="16"/>
-          <w:szCs w:val="16"/>
-          <w:lang w:val="en-US"/>
-        </w:rPr>
-        <w:t>    SIZE_T size;</w:t>
-      </w:r>
-    </w:p>
-    <w:p>
-      <w:pPr>
-        <w:rPr>
-          <w:rFonts w:ascii="Roboto Slab" w:hAnsi="Roboto Slab" w:cs="Roboto Slab"/>
-          <w:sz w:val="16"/>
-          <w:szCs w:val="16"/>
-          <w:lang w:val="en-US"/>
-        </w:rPr>
-      </w:pPr>
-      <w:r>
-        <w:rPr>
-          <w:rFonts w:ascii="Roboto Slab" w:hAnsi="Roboto Slab" w:cs="Roboto Slab"/>
-          <w:sz w:val="16"/>
-          <w:szCs w:val="16"/>
-          <w:lang w:val="en-US"/>
-        </w:rPr>
-        <w:t xml:space="preserve">    bool </w:t>
-      </w:r>
-      <w:proofErr w:type="spellStart"/>
-      <w:r>
-        <w:rPr>
-          <w:rFonts w:ascii="Roboto Slab" w:hAnsi="Roboto Slab" w:cs="Roboto Slab"/>
-          <w:sz w:val="16"/>
-          <w:szCs w:val="16"/>
-          <w:lang w:val="en-US"/>
-        </w:rPr>
-        <w:t>is_committed</w:t>
-      </w:r>
-      <w:proofErr w:type="spellEnd"/>
-      <w:r>
-        <w:rPr>
-          <w:rFonts w:ascii="Roboto Slab" w:hAnsi="Roboto Slab" w:cs="Roboto Slab"/>
-          <w:sz w:val="16"/>
-          <w:szCs w:val="16"/>
-          <w:lang w:val="en-US"/>
-        </w:rPr>
-        <w:t>;</w:t>
-      </w:r>
-    </w:p>
-    <w:p>
-      <w:pPr>
-        <w:rPr>
-          <w:rFonts w:ascii="Roboto Slab" w:hAnsi="Roboto Slab" w:cs="Roboto Slab"/>
-          <w:sz w:val="16"/>
-          <w:szCs w:val="16"/>
-          <w:lang w:val="en-US"/>
-        </w:rPr>
-      </w:pPr>
-      <w:r>
-        <w:rPr>
-          <w:rFonts w:ascii="Roboto Slab" w:hAnsi="Roboto Slab" w:cs="Roboto Slab"/>
-          <w:sz w:val="16"/>
-          <w:szCs w:val="16"/>
-          <w:lang w:val="en-US"/>
-        </w:rPr>
-        <w:t>};</w:t>
-      </w:r>
-    </w:p>
-    <w:p>
-      <w:pPr>
-        <w:rPr>
-          <w:rFonts w:ascii="Roboto Slab" w:hAnsi="Roboto Slab" w:cs="Roboto Slab"/>
-          <w:sz w:val="16"/>
-          <w:szCs w:val="16"/>
-          <w:lang w:val="en-US"/>
-        </w:rPr>
-      </w:pPr>
-    </w:p>
-    <w:p>
-      <w:pPr>
-        <w:rPr>
-          <w:rFonts w:ascii="Roboto Slab" w:hAnsi="Roboto Slab" w:cs="Roboto Slab"/>
-          <w:sz w:val="16"/>
-          <w:szCs w:val="16"/>
-          <w:lang w:val="en-US"/>
-        </w:rPr>
-      </w:pPr>
-      <w:r>
-        <w:rPr>
-          <w:rFonts w:ascii="Roboto Slab" w:hAnsi="Roboto Slab" w:cs="Roboto Slab"/>
-          <w:sz w:val="16"/>
-          <w:szCs w:val="16"/>
-          <w:lang w:val="en-US"/>
-        </w:rPr>
-        <w:t>vector&lt;</w:t>
-      </w:r>
-      <w:proofErr w:type="spellStart"/>
-      <w:r>
-        <w:rPr>
-          <w:rFonts w:ascii="Roboto Slab" w:hAnsi="Roboto Slab" w:cs="Roboto Slab"/>
-          <w:sz w:val="16"/>
-          <w:szCs w:val="16"/>
-          <w:lang w:val="en-US"/>
-        </w:rPr>
-        <w:t>MemoryBlock</w:t>
-      </w:r>
-      <w:proofErr w:type="spellEnd"/>
-      <w:r>
-        <w:rPr>
-          <w:rFonts w:ascii="Roboto Slab" w:hAnsi="Roboto Slab" w:cs="Roboto Slab"/>
-          <w:sz w:val="16"/>
-          <w:szCs w:val="16"/>
-          <w:lang w:val="en-US"/>
-        </w:rPr>
-        <w:t xml:space="preserve">&gt; </w:t>
-      </w:r>
-      <w:proofErr w:type="spellStart"/>
-      <w:r>
-        <w:rPr>
-          <w:rFonts w:ascii="Roboto Slab" w:hAnsi="Roboto Slab" w:cs="Roboto Slab"/>
-          <w:sz w:val="16"/>
-          <w:szCs w:val="16"/>
-          <w:lang w:val="en-US"/>
-        </w:rPr>
-        <w:t>allocated_memory</w:t>
-      </w:r>
-      <w:proofErr w:type="spellEnd"/>
-      <w:r>
-        <w:rPr>
-          <w:rFonts w:ascii="Roboto Slab" w:hAnsi="Roboto Slab" w:cs="Roboto Slab"/>
-          <w:sz w:val="16"/>
-          <w:szCs w:val="16"/>
-          <w:lang w:val="en-US"/>
-        </w:rPr>
-        <w:t>;</w:t>
-      </w:r>
-    </w:p>
-    <w:p>
-      <w:pPr>
-        <w:rPr>
-          <w:rFonts w:ascii="Roboto Slab" w:hAnsi="Roboto Slab" w:cs="Roboto Slab"/>
-          <w:sz w:val="16"/>
-          <w:szCs w:val="16"/>
-          <w:lang w:val="en-US"/>
-        </w:rPr>
-      </w:pPr>
-    </w:p>
-    <w:p>
-      <w:pPr>
-        <w:rPr>
-          <w:rFonts w:ascii="Roboto Slab" w:hAnsi="Roboto Slab" w:cs="Roboto Slab"/>
-          <w:sz w:val="16"/>
-          <w:szCs w:val="16"/>
-          <w:lang w:val="en-US"/>
-        </w:rPr>
-      </w:pPr>
-      <w:r>
-        <w:rPr>
-          <w:rFonts w:ascii="Roboto Slab" w:hAnsi="Roboto Slab" w:cs="Roboto Slab"/>
-          <w:sz w:val="16"/>
-          <w:szCs w:val="16"/>
-          <w:lang w:val="en-US"/>
-        </w:rPr>
-        <w:t xml:space="preserve">int </w:t>
-      </w:r>
-      <w:proofErr w:type="spellStart"/>
-      <w:r>
-        <w:rPr>
-          <w:rFonts w:ascii="Roboto Slab" w:hAnsi="Roboto Slab" w:cs="Roboto Slab"/>
+        <w:t>Код</w:t>
+      </w:r>
+      <w:r>
+        <w:rPr>
           <w:b/>
           <w:bCs/>
-          <w:sz w:val="16"/>
-          <w:szCs w:val="16"/>
-          <w:lang w:val="en-US"/>
-        </w:rPr>
-        <w:t>enter_</w:t>
-      </w:r>
-      <w:proofErr w:type="gramStart"/>
-      <w:r>
-        <w:rPr>
-          <w:rFonts w:ascii="Roboto Slab" w:hAnsi="Roboto Slab" w:cs="Roboto Slab"/>
+          <w:sz w:val="28"/>
+          <w:szCs w:val="28"/>
+          <w:lang w:val="en-US"/>
+        </w:rPr>
+        <w:t xml:space="preserve"> </w:t>
+      </w:r>
+      <w:r>
+        <w:rPr>
           <w:b/>
           <w:bCs/>
+          <w:sz w:val="28"/>
+          <w:szCs w:val="28"/>
+        </w:rPr>
+        <w:t>программы</w:t>
+      </w:r>
+    </w:p>
+    <w:p>
+      <w:pPr>
+        <w:rPr>
+          <w:rFonts w:ascii="Roboto Slab" w:hAnsi="Roboto Slab" w:cs="Roboto Slab"/>
+          <w:sz w:val="16"/>
+          <w:szCs w:val="16"/>
+          <w:lang w:val="en-US"/>
+        </w:rPr>
+      </w:pPr>
+      <w:r>
+        <w:rPr>
+          <w:rFonts w:ascii="Roboto Slab" w:hAnsi="Roboto Slab" w:cs="Roboto Slab"/>
+          <w:sz w:val="16"/>
+          <w:szCs w:val="16"/>
+          <w:lang w:val="en-US"/>
+        </w:rPr>
+        <w:t>#include &lt;string&gt;</w:t>
+      </w:r>
+    </w:p>
+    <w:p>
+      <w:pPr>
+        <w:rPr>
+          <w:rFonts w:ascii="Roboto Slab" w:hAnsi="Roboto Slab" w:cs="Roboto Slab"/>
+          <w:sz w:val="16"/>
+          <w:szCs w:val="16"/>
+          <w:lang w:val="en-US"/>
+        </w:rPr>
+      </w:pPr>
+      <w:r>
+        <w:rPr>
+          <w:rFonts w:ascii="Roboto Slab" w:hAnsi="Roboto Slab" w:cs="Roboto Slab"/>
+          <w:sz w:val="16"/>
+          <w:szCs w:val="16"/>
+          <w:lang w:val="en-US"/>
+        </w:rPr>
+        <w:t>#include &lt;iostream&gt;</w:t>
+      </w:r>
+    </w:p>
+    <w:p>
+      <w:pPr>
+        <w:rPr>
+          <w:rFonts w:ascii="Roboto Slab" w:hAnsi="Roboto Slab" w:cs="Roboto Slab"/>
+          <w:sz w:val="16"/>
+          <w:szCs w:val="16"/>
+          <w:lang w:val="en-US"/>
+        </w:rPr>
+      </w:pPr>
+      <w:r>
+        <w:rPr>
+          <w:rFonts w:ascii="Roboto Slab" w:hAnsi="Roboto Slab" w:cs="Roboto Slab"/>
+          <w:sz w:val="16"/>
+          <w:szCs w:val="16"/>
+          <w:lang w:val="en-US"/>
+        </w:rPr>
+        <w:t>#include &lt;</w:t>
+      </w:r>
+      <w:proofErr w:type="spellStart"/>
+      <w:r>
+        <w:rPr>
+          <w:rFonts w:ascii="Roboto Slab" w:hAnsi="Roboto Slab" w:cs="Roboto Slab"/>
+          <w:sz w:val="16"/>
+          <w:szCs w:val="16"/>
+          <w:lang w:val="en-US"/>
+        </w:rPr>
+        <w:t>windows.h</w:t>
+      </w:r>
+      <w:proofErr w:type="spellEnd"/>
+      <w:r>
+        <w:rPr>
+          <w:rFonts w:ascii="Roboto Slab" w:hAnsi="Roboto Slab" w:cs="Roboto Slab"/>
+          <w:sz w:val="16"/>
+          <w:szCs w:val="16"/>
+          <w:lang w:val="en-US"/>
+        </w:rPr>
+        <w:t>&gt;</w:t>
+      </w:r>
+    </w:p>
+    <w:p>
+      <w:pPr>
+        <w:rPr>
+          <w:rFonts w:ascii="Roboto Slab" w:hAnsi="Roboto Slab" w:cs="Roboto Slab"/>
+          <w:sz w:val="16"/>
+          <w:szCs w:val="16"/>
+          <w:lang w:val="en-US"/>
+        </w:rPr>
+      </w:pPr>
+      <w:r>
+        <w:rPr>
+          <w:rFonts w:ascii="Roboto Slab" w:hAnsi="Roboto Slab" w:cs="Roboto Slab"/>
+          <w:sz w:val="16"/>
+          <w:szCs w:val="16"/>
+          <w:lang w:val="en-US"/>
+        </w:rPr>
+        <w:t>#include &lt;vector&gt;</w:t>
+      </w:r>
+    </w:p>
+    <w:p>
+      <w:pPr>
+        <w:rPr>
+          <w:rFonts w:ascii="Roboto Slab" w:hAnsi="Roboto Slab" w:cs="Roboto Slab"/>
+          <w:sz w:val="16"/>
+          <w:szCs w:val="16"/>
+          <w:lang w:val="en-US"/>
+        </w:rPr>
+      </w:pPr>
+      <w:r>
+        <w:rPr>
+          <w:rFonts w:ascii="Roboto Slab" w:hAnsi="Roboto Slab" w:cs="Roboto Slab"/>
+          <w:sz w:val="16"/>
+          <w:szCs w:val="16"/>
+          <w:lang w:val="en-US"/>
+        </w:rPr>
+        <w:t>#include &lt;limits&gt;</w:t>
+      </w:r>
+    </w:p>
+    <w:p>
+      <w:pPr>
+        <w:rPr>
+          <w:rFonts w:ascii="Roboto Slab" w:hAnsi="Roboto Slab" w:cs="Roboto Slab"/>
+          <w:sz w:val="16"/>
+          <w:szCs w:val="16"/>
+          <w:lang w:val="en-US"/>
+        </w:rPr>
+      </w:pPr>
+      <w:r>
+        <w:rPr>
+          <w:rFonts w:ascii="Roboto Slab" w:hAnsi="Roboto Slab" w:cs="Roboto Slab"/>
+          <w:sz w:val="16"/>
+          <w:szCs w:val="16"/>
+          <w:lang w:val="en-US"/>
+        </w:rPr>
+        <w:t>using namespace std;</w:t>
+      </w:r>
+    </w:p>
+    <w:p>
+      <w:pPr>
+        <w:rPr>
+          <w:rFonts w:ascii="Roboto Slab" w:hAnsi="Roboto Slab" w:cs="Roboto Slab"/>
+          <w:sz w:val="16"/>
+          <w:szCs w:val="16"/>
+          <w:lang w:val="en-US"/>
+        </w:rPr>
+      </w:pPr>
+    </w:p>
+    <w:p>
+      <w:pPr>
+        <w:rPr>
+          <w:rFonts w:ascii="Roboto Slab" w:hAnsi="Roboto Slab" w:cs="Roboto Slab"/>
+          <w:sz w:val="16"/>
+          <w:szCs w:val="16"/>
+          <w:lang w:val="en-US"/>
+        </w:rPr>
+      </w:pPr>
+      <w:r>
+        <w:rPr>
+          <w:rFonts w:ascii="Roboto Slab" w:hAnsi="Roboto Slab" w:cs="Roboto Slab"/>
+          <w:sz w:val="16"/>
+          <w:szCs w:val="16"/>
+          <w:lang w:val="en-US"/>
+        </w:rPr>
+        <w:t xml:space="preserve">struct </w:t>
+      </w:r>
+      <w:proofErr w:type="spellStart"/>
+      <w:r>
+        <w:rPr>
+          <w:rFonts w:ascii="Roboto Slab" w:hAnsi="Roboto Slab" w:cs="Roboto Slab"/>
+          <w:sz w:val="16"/>
+          <w:szCs w:val="16"/>
+          <w:lang w:val="en-US"/>
+        </w:rPr>
+        <w:t>MemoryBlock</w:t>
+      </w:r>
+      <w:proofErr w:type="spellEnd"/>
+      <w:r>
+        <w:rPr>
+          <w:rFonts w:ascii="Roboto Slab" w:hAnsi="Roboto Slab" w:cs="Roboto Slab"/>
+          <w:sz w:val="16"/>
+          <w:szCs w:val="16"/>
+          <w:lang w:val="en-US"/>
+        </w:rPr>
+        <w:t xml:space="preserve"> {</w:t>
+      </w:r>
+    </w:p>
+    <w:p>
+      <w:pPr>
+        <w:rPr>
+          <w:rFonts w:ascii="Roboto Slab" w:hAnsi="Roboto Slab" w:cs="Roboto Slab"/>
+          <w:sz w:val="16"/>
+          <w:szCs w:val="16"/>
+          <w:lang w:val="en-US"/>
+        </w:rPr>
+      </w:pPr>
+      <w:r>
+        <w:rPr>
+          <w:rFonts w:ascii="Roboto Slab" w:hAnsi="Roboto Slab" w:cs="Roboto Slab"/>
+          <w:sz w:val="16"/>
+          <w:szCs w:val="16"/>
+          <w:lang w:val="en-US"/>
+        </w:rPr>
+        <w:t>    LPVOID address;</w:t>
+      </w:r>
+    </w:p>
+    <w:p>
+      <w:pPr>
+        <w:rPr>
+          <w:rFonts w:ascii="Roboto Slab" w:hAnsi="Roboto Slab" w:cs="Roboto Slab"/>
+          <w:sz w:val="16"/>
+          <w:szCs w:val="16"/>
+          <w:lang w:val="en-US"/>
+        </w:rPr>
+      </w:pPr>
+      <w:r>
+        <w:rPr>
+          <w:rFonts w:ascii="Roboto Slab" w:hAnsi="Roboto Slab" w:cs="Roboto Slab"/>
+          <w:sz w:val="16"/>
+          <w:szCs w:val="16"/>
+          <w:lang w:val="en-US"/>
+        </w:rPr>
+        <w:t>    SIZE_T size;</w:t>
+      </w:r>
+    </w:p>
+    <w:p>
+      <w:pPr>
+        <w:rPr>
+          <w:rFonts w:ascii="Roboto Slab" w:hAnsi="Roboto Slab" w:cs="Roboto Slab"/>
+          <w:sz w:val="16"/>
+          <w:szCs w:val="16"/>
+          <w:lang w:val="en-US"/>
+        </w:rPr>
+      </w:pPr>
+      <w:r>
+        <w:rPr>
+          <w:rFonts w:ascii="Roboto Slab" w:hAnsi="Roboto Slab" w:cs="Roboto Slab"/>
+          <w:sz w:val="16"/>
+          <w:szCs w:val="16"/>
+          <w:lang w:val="en-US"/>
+        </w:rPr>
+        <w:t xml:space="preserve">    bool </w:t>
+      </w:r>
+      <w:proofErr w:type="spellStart"/>
+      <w:r>
+        <w:rPr>
+          <w:rFonts w:ascii="Roboto Slab" w:hAnsi="Roboto Slab" w:cs="Roboto Slab"/>
+          <w:sz w:val="16"/>
+          <w:szCs w:val="16"/>
+          <w:lang w:val="en-US"/>
+        </w:rPr>
+        <w:t>is_committed</w:t>
+      </w:r>
+      <w:proofErr w:type="spellEnd"/>
+      <w:r>
+        <w:rPr>
+          <w:rFonts w:ascii="Roboto Slab" w:hAnsi="Roboto Slab" w:cs="Roboto Slab"/>
+          <w:sz w:val="16"/>
+          <w:szCs w:val="16"/>
+          <w:lang w:val="en-US"/>
+        </w:rPr>
+        <w:t>;</w:t>
+      </w:r>
+    </w:p>
+    <w:p>
+      <w:pPr>
+        <w:rPr>
+          <w:rFonts w:ascii="Roboto Slab" w:hAnsi="Roboto Slab" w:cs="Roboto Slab"/>
+          <w:sz w:val="16"/>
+          <w:szCs w:val="16"/>
+          <w:lang w:val="en-US"/>
+        </w:rPr>
+      </w:pPr>
+      <w:r>
+        <w:rPr>
+          <w:rFonts w:ascii="Roboto Slab" w:hAnsi="Roboto Slab" w:cs="Roboto Slab"/>
+          <w:sz w:val="16"/>
+          <w:szCs w:val="16"/>
+          <w:lang w:val="en-US"/>
+        </w:rPr>
+        <w:t>};</w:t>
+      </w:r>
+    </w:p>
+    <w:p>
+      <w:pPr>
+        <w:rPr>
+          <w:rFonts w:ascii="Roboto Slab" w:hAnsi="Roboto Slab" w:cs="Roboto Slab"/>
+          <w:sz w:val="16"/>
+          <w:szCs w:val="16"/>
+          <w:lang w:val="en-US"/>
+        </w:rPr>
+      </w:pPr>
+    </w:p>
+    <w:p>
+      <w:pPr>
+        <w:rPr>
+          <w:rFonts w:ascii="Roboto Slab" w:hAnsi="Roboto Slab" w:cs="Roboto Slab"/>
+          <w:sz w:val="16"/>
+          <w:szCs w:val="16"/>
+          <w:lang w:val="en-US"/>
+        </w:rPr>
+      </w:pPr>
+      <w:r>
+        <w:rPr>
+          <w:rFonts w:ascii="Roboto Slab" w:hAnsi="Roboto Slab" w:cs="Roboto Slab"/>
+          <w:sz w:val="16"/>
+          <w:szCs w:val="16"/>
+          <w:lang w:val="en-US"/>
+        </w:rPr>
+        <w:t>vector&lt;</w:t>
+      </w:r>
+      <w:proofErr w:type="spellStart"/>
+      <w:r>
+        <w:rPr>
+          <w:rFonts w:ascii="Roboto Slab" w:hAnsi="Roboto Slab" w:cs="Roboto Slab"/>
+          <w:sz w:val="16"/>
+          <w:szCs w:val="16"/>
+          <w:lang w:val="en-US"/>
+        </w:rPr>
+        <w:t>MemoryBlock</w:t>
+      </w:r>
+      <w:proofErr w:type="spellEnd"/>
+      <w:r>
+        <w:rPr>
+          <w:rFonts w:ascii="Roboto Slab" w:hAnsi="Roboto Slab" w:cs="Roboto Slab"/>
+          <w:sz w:val="16"/>
+          <w:szCs w:val="16"/>
+          <w:lang w:val="en-US"/>
+        </w:rPr>
+        <w:t xml:space="preserve">&gt; </w:t>
+      </w:r>
+      <w:proofErr w:type="spellStart"/>
+      <w:r>
+        <w:rPr>
+          <w:rFonts w:ascii="Roboto Slab" w:hAnsi="Roboto Slab" w:cs="Roboto Slab"/>
+          <w:sz w:val="16"/>
+          <w:szCs w:val="16"/>
+          <w:lang w:val="en-US"/>
+        </w:rPr>
+        <w:t>allocated_memory</w:t>
+      </w:r>
+      <w:proofErr w:type="spellEnd"/>
+      <w:r>
+        <w:rPr>
+          <w:rFonts w:ascii="Roboto Slab" w:hAnsi="Roboto Slab" w:cs="Roboto Slab"/>
+          <w:sz w:val="16"/>
+          <w:szCs w:val="16"/>
+          <w:lang w:val="en-US"/>
+        </w:rPr>
+        <w:t>;</w:t>
+      </w:r>
+    </w:p>
+    <w:p>
+      <w:pPr>
+        <w:rPr>
+          <w:rFonts w:ascii="Roboto Slab" w:hAnsi="Roboto Slab" w:cs="Roboto Slab"/>
+          <w:sz w:val="16"/>
+          <w:szCs w:val="16"/>
+          <w:lang w:val="en-US"/>
+        </w:rPr>
+      </w:pPr>
+    </w:p>
+    <w:p>
+      <w:pPr>
+        <w:rPr>
+          <w:rFonts w:ascii="Roboto Slab" w:hAnsi="Roboto Slab" w:cs="Roboto Slab"/>
+          <w:sz w:val="16"/>
+          <w:szCs w:val="16"/>
+          <w:lang w:val="en-US"/>
+        </w:rPr>
+      </w:pPr>
+      <w:r>
+        <w:rPr>
+          <w:rFonts w:ascii="Roboto Slab" w:hAnsi="Roboto Slab" w:cs="Roboto Slab"/>
+          <w:sz w:val="16"/>
+          <w:szCs w:val="16"/>
+          <w:lang w:val="en-US"/>
+        </w:rPr>
+        <w:t xml:space="preserve">int </w:t>
+      </w:r>
+      <w:proofErr w:type="spellStart"/>
+      <w:r>
+        <w:rPr>
+          <w:rFonts w:ascii="Roboto Slab" w:hAnsi="Roboto Slab" w:cs="Roboto Slab"/>
+          <w:b/>
+          <w:bCs/>
+          <w:sz w:val="16"/>
+          <w:szCs w:val="16"/>
+          <w:lang w:val="en-US"/>
+        </w:rPr>
+        <w:t>enter_</w:t>
+      </w:r>
+      <w:proofErr w:type="gramStart"/>
+      <w:r>
+        <w:rPr>
+          <w:rFonts w:ascii="Roboto Slab" w:hAnsi="Roboto Slab" w:cs="Roboto Slab"/>
+          <w:b/>
+          <w:bCs/>
           <w:sz w:val="16"/>
           <w:szCs w:val="16"/>
           <w:lang w:val="en-US"/>
@@ -28099,6 +28119,7 @@
           <w:rFonts w:ascii="Roboto Slab" w:hAnsi="Roboto Slab" w:cs="Roboto Slab"/>
           <w:sz w:val="16"/>
           <w:szCs w:val="16"/>
+          <w:lang w:val="en-US"/>
         </w:rPr>
       </w:pPr>
       <w:r>
@@ -28130,52 +28151,17 @@
         </w:rPr>
         <w:t xml:space="preserve"> &lt;&lt; "Failed to free memory block. </w:t>
       </w:r>
-      <w:proofErr w:type="spellStart"/>
-      <w:r>
-        <w:rPr>
-          <w:rFonts w:ascii="Roboto Slab" w:hAnsi="Roboto Slab" w:cs="Roboto Slab"/>
-          <w:sz w:val="16"/>
-          <w:szCs w:val="16"/>
-        </w:rPr>
-        <w:t>Error</w:t>
-      </w:r>
-      <w:proofErr w:type="spellEnd"/>
-      <w:r>
-        <w:rPr>
-          <w:rFonts w:ascii="Roboto Slab" w:hAnsi="Roboto Slab" w:cs="Roboto Slab"/>
-          <w:sz w:val="16"/>
-          <w:szCs w:val="16"/>
-        </w:rPr>
-        <w:t xml:space="preserve"> </w:t>
-      </w:r>
-      <w:proofErr w:type="spellStart"/>
-      <w:r>
-        <w:rPr>
-          <w:rFonts w:ascii="Roboto Slab" w:hAnsi="Roboto Slab" w:cs="Roboto Slab"/>
-          <w:sz w:val="16"/>
-          <w:szCs w:val="16"/>
-        </w:rPr>
-        <w:t>code</w:t>
-      </w:r>
-      <w:proofErr w:type="spellEnd"/>
-      <w:r>
-        <w:rPr>
-          <w:rFonts w:ascii="Roboto Slab" w:hAnsi="Roboto Slab" w:cs="Roboto Slab"/>
-          <w:sz w:val="16"/>
-          <w:szCs w:val="16"/>
-        </w:rPr>
-        <w:t xml:space="preserve">: " </w:t>
-      </w:r>
+      <w:r>
+        <w:rPr>
+          <w:rFonts w:ascii="Roboto Slab" w:hAnsi="Roboto Slab" w:cs="Roboto Slab"/>
+          <w:sz w:val="16"/>
+          <w:szCs w:val="16"/>
+          <w:lang w:val="en-US"/>
+        </w:rPr>
+        <w:t xml:space="preserve">Error code: " &lt;&lt; </w:t>
+      </w:r>
+      <w:proofErr w:type="spellStart"/>
       <w:proofErr w:type="gramStart"/>
-      <w:r>
-        <w:rPr>
-          <w:rFonts w:ascii="Roboto Slab" w:hAnsi="Roboto Slab" w:cs="Roboto Slab"/>
-          <w:sz w:val="16"/>
-          <w:szCs w:val="16"/>
-        </w:rPr>
-        <w:t xml:space="preserve">&lt;&lt; </w:t>
-      </w:r>
-      <w:proofErr w:type="spellStart"/>
       <w:r>
         <w:rPr>
           <w:rFonts w:ascii="Roboto Slab" w:hAnsi="Roboto Slab" w:cs="Roboto Slab"/>
@@ -28183,18 +28169,29 @@
           <w:bCs/>
           <w:sz w:val="16"/>
           <w:szCs w:val="16"/>
+          <w:lang w:val="en-US"/>
         </w:rPr>
         <w:t>GetLastError</w:t>
       </w:r>
       <w:proofErr w:type="spellEnd"/>
+      <w:r>
+        <w:rPr>
+          <w:rFonts w:ascii="Roboto Slab" w:hAnsi="Roboto Slab" w:cs="Roboto Slab"/>
+          <w:sz w:val="16"/>
+          <w:szCs w:val="16"/>
+          <w:lang w:val="en-US"/>
+        </w:rPr>
+        <w:t>(</w:t>
+      </w:r>
       <w:proofErr w:type="gramEnd"/>
       <w:r>
         <w:rPr>
           <w:rFonts w:ascii="Roboto Slab" w:hAnsi="Roboto Slab" w:cs="Roboto Slab"/>
           <w:sz w:val="16"/>
           <w:szCs w:val="16"/>
-        </w:rPr>
-        <w:t xml:space="preserve">() &lt;&lt; </w:t>
+          <w:lang w:val="en-US"/>
+        </w:rPr>
+        <w:t xml:space="preserve">) &lt;&lt; </w:t>
       </w:r>
       <w:proofErr w:type="spellStart"/>
       <w:r>
@@ -28204,6 +28201,7 @@
           <w:bCs/>
           <w:sz w:val="16"/>
           <w:szCs w:val="16"/>
+          <w:lang w:val="en-US"/>
         </w:rPr>
         <w:t>endl</w:t>
       </w:r>
@@ -28213,6 +28211,7 @@
           <w:rFonts w:ascii="Roboto Slab" w:hAnsi="Roboto Slab" w:cs="Roboto Slab"/>
           <w:sz w:val="16"/>
           <w:szCs w:val="16"/>
+          <w:lang w:val="en-US"/>
         </w:rPr>
         <w:t>;</w:t>
       </w:r>
@@ -28223,13 +28222,15 @@
           <w:rFonts w:ascii="Roboto Slab" w:hAnsi="Roboto Slab" w:cs="Roboto Slab"/>
           <w:sz w:val="16"/>
           <w:szCs w:val="16"/>
-        </w:rPr>
-      </w:pPr>
-      <w:r>
-        <w:rPr>
-          <w:rFonts w:ascii="Roboto Slab" w:hAnsi="Roboto Slab" w:cs="Roboto Slab"/>
-          <w:sz w:val="16"/>
-          <w:szCs w:val="16"/>
+          <w:lang w:val="en-US"/>
+        </w:rPr>
+      </w:pPr>
+      <w:r>
+        <w:rPr>
+          <w:rFonts w:ascii="Roboto Slab" w:hAnsi="Roboto Slab" w:cs="Roboto Slab"/>
+          <w:sz w:val="16"/>
+          <w:szCs w:val="16"/>
+          <w:lang w:val="en-US"/>
         </w:rPr>
         <w:t>    }</w:t>
       </w:r>
@@ -28240,22 +28241,25 @@
           <w:rFonts w:ascii="Roboto Slab" w:hAnsi="Roboto Slab" w:cs="Roboto Slab"/>
           <w:sz w:val="16"/>
           <w:szCs w:val="16"/>
-        </w:rPr>
-      </w:pPr>
-    </w:p>
-    <w:p>
-      <w:pPr>
-        <w:rPr>
-          <w:rFonts w:ascii="Roboto Slab" w:hAnsi="Roboto Slab" w:cs="Roboto Slab"/>
-          <w:sz w:val="16"/>
-          <w:szCs w:val="16"/>
-        </w:rPr>
-      </w:pPr>
-      <w:r>
-        <w:rPr>
-          <w:rFonts w:ascii="Roboto Slab" w:hAnsi="Roboto Slab" w:cs="Roboto Slab"/>
-          <w:sz w:val="16"/>
-          <w:szCs w:val="16"/>
+          <w:lang w:val="en-US"/>
+        </w:rPr>
+      </w:pPr>
+    </w:p>
+    <w:p>
+      <w:pPr>
+        <w:rPr>
+          <w:rFonts w:ascii="Roboto Slab" w:hAnsi="Roboto Slab" w:cs="Roboto Slab"/>
+          <w:sz w:val="16"/>
+          <w:szCs w:val="16"/>
+          <w:lang w:val="en-US"/>
+        </w:rPr>
+      </w:pPr>
+      <w:r>
+        <w:rPr>
+          <w:rFonts w:ascii="Roboto Slab" w:hAnsi="Roboto Slab" w:cs="Roboto Slab"/>
+          <w:sz w:val="16"/>
+          <w:szCs w:val="16"/>
+          <w:lang w:val="en-US"/>
         </w:rPr>
         <w:t xml:space="preserve">    </w:t>
       </w:r>
@@ -28284,6 +28288,7 @@
           <w:rFonts w:ascii="Roboto Slab" w:hAnsi="Roboto Slab" w:cs="Roboto Slab"/>
           <w:sz w:val="16"/>
           <w:szCs w:val="16"/>
+          <w:lang w:val="en-US"/>
         </w:rPr>
         <w:t xml:space="preserve">&lt;&lt; </w:t>
       </w:r>
@@ -28295,6 +28300,7 @@
           <w:bCs/>
           <w:sz w:val="16"/>
           <w:szCs w:val="16"/>
+          <w:lang w:val="en-US"/>
         </w:rPr>
         <w:t>endl</w:t>
       </w:r>
@@ -28304,6 +28310,7 @@
           <w:rFonts w:ascii="Roboto Slab" w:hAnsi="Roboto Slab" w:cs="Roboto Slab"/>
           <w:sz w:val="16"/>
           <w:szCs w:val="16"/>
+          <w:lang w:val="en-US"/>
         </w:rPr>
         <w:t>;</w:t>
       </w:r>
@@ -28322,6 +28329,7 @@
           <w:rFonts w:ascii="Roboto Slab" w:hAnsi="Roboto Slab" w:cs="Roboto Slab"/>
           <w:sz w:val="16"/>
           <w:szCs w:val="16"/>
+          <w:lang w:val="en-US"/>
         </w:rPr>
         <w:t xml:space="preserve">    </w:t>
       </w:r>
@@ -29381,6 +29389,7 @@
           <w:rFonts w:ascii="Roboto Slab" w:hAnsi="Roboto Slab" w:cs="Roboto Slab"/>
           <w:sz w:val="16"/>
           <w:szCs w:val="16"/>
+          <w:lang w:val="en-US"/>
         </w:rPr>
       </w:pPr>
       <w:r>
@@ -29392,38 +29401,31 @@
         </w:rPr>
         <w:t xml:space="preserve">                </w:t>
       </w:r>
-      <w:proofErr w:type="spellStart"/>
-      <w:r>
-        <w:rPr>
-          <w:rFonts w:ascii="Roboto Slab" w:hAnsi="Roboto Slab" w:cs="Roboto Slab"/>
-          <w:sz w:val="16"/>
-          <w:szCs w:val="16"/>
-        </w:rPr>
-        <w:t>break</w:t>
-      </w:r>
-      <w:proofErr w:type="spellEnd"/>
-      <w:r>
-        <w:rPr>
-          <w:rFonts w:ascii="Roboto Slab" w:hAnsi="Roboto Slab" w:cs="Roboto Slab"/>
-          <w:sz w:val="16"/>
-          <w:szCs w:val="16"/>
-        </w:rPr>
-        <w:t>;</w:t>
-      </w:r>
-    </w:p>
-    <w:p>
-      <w:pPr>
-        <w:rPr>
-          <w:rFonts w:ascii="Roboto Slab" w:hAnsi="Roboto Slab" w:cs="Roboto Slab"/>
-          <w:sz w:val="16"/>
-          <w:szCs w:val="16"/>
-        </w:rPr>
-      </w:pPr>
-      <w:r>
-        <w:rPr>
-          <w:rFonts w:ascii="Roboto Slab" w:hAnsi="Roboto Slab" w:cs="Roboto Slab"/>
-          <w:sz w:val="16"/>
-          <w:szCs w:val="16"/>
+      <w:r>
+        <w:rPr>
+          <w:rFonts w:ascii="Roboto Slab" w:hAnsi="Roboto Slab" w:cs="Roboto Slab"/>
+          <w:sz w:val="16"/>
+          <w:szCs w:val="16"/>
+          <w:lang w:val="en-US"/>
+        </w:rPr>
+        <w:t>break;</w:t>
+      </w:r>
+    </w:p>
+    <w:p>
+      <w:pPr>
+        <w:rPr>
+          <w:rFonts w:ascii="Roboto Slab" w:hAnsi="Roboto Slab" w:cs="Roboto Slab"/>
+          <w:sz w:val="16"/>
+          <w:szCs w:val="16"/>
+          <w:lang w:val="en-US"/>
+        </w:rPr>
+      </w:pPr>
+      <w:r>
+        <w:rPr>
+          <w:rFonts w:ascii="Roboto Slab" w:hAnsi="Roboto Slab" w:cs="Roboto Slab"/>
+          <w:sz w:val="16"/>
+          <w:szCs w:val="16"/>
+          <w:lang w:val="en-US"/>
         </w:rPr>
         <w:t>        }</w:t>
       </w:r>
@@ -29434,52 +29436,27 @@
           <w:rFonts w:ascii="Roboto Slab" w:hAnsi="Roboto Slab" w:cs="Roboto Slab"/>
           <w:sz w:val="16"/>
           <w:szCs w:val="16"/>
-        </w:rPr>
-      </w:pPr>
-      <w:r>
-        <w:rPr>
-          <w:rFonts w:ascii="Roboto Slab" w:hAnsi="Roboto Slab" w:cs="Roboto Slab"/>
-          <w:sz w:val="16"/>
-          <w:szCs w:val="16"/>
-        </w:rPr>
-        <w:t xml:space="preserve">    } </w:t>
-      </w:r>
-      <w:proofErr w:type="spellStart"/>
-      <w:r>
-        <w:rPr>
-          <w:rFonts w:ascii="Roboto Slab" w:hAnsi="Roboto Slab" w:cs="Roboto Slab"/>
-          <w:sz w:val="16"/>
-          <w:szCs w:val="16"/>
-        </w:rPr>
-        <w:t>while</w:t>
-      </w:r>
-      <w:proofErr w:type="spellEnd"/>
-      <w:r>
-        <w:rPr>
-          <w:rFonts w:ascii="Roboto Slab" w:hAnsi="Roboto Slab" w:cs="Roboto Slab"/>
-          <w:sz w:val="16"/>
-          <w:szCs w:val="16"/>
-        </w:rPr>
-        <w:t xml:space="preserve"> (</w:t>
-      </w:r>
-      <w:proofErr w:type="spellStart"/>
+          <w:lang w:val="en-US"/>
+        </w:rPr>
+      </w:pPr>
+      <w:r>
+        <w:rPr>
+          <w:rFonts w:ascii="Roboto Slab" w:hAnsi="Roboto Slab" w:cs="Roboto Slab"/>
+          <w:sz w:val="16"/>
+          <w:szCs w:val="16"/>
+          <w:lang w:val="en-US"/>
+        </w:rPr>
+        <w:t>    } while (</w:t>
+      </w:r>
       <w:proofErr w:type="gramStart"/>
       <w:r>
         <w:rPr>
           <w:rFonts w:ascii="Roboto Slab" w:hAnsi="Roboto Slab" w:cs="Roboto Slab"/>
           <w:sz w:val="16"/>
           <w:szCs w:val="16"/>
-        </w:rPr>
-        <w:t>option</w:t>
-      </w:r>
-      <w:proofErr w:type="spellEnd"/>
-      <w:r>
-        <w:rPr>
-          <w:rFonts w:ascii="Roboto Slab" w:hAnsi="Roboto Slab" w:cs="Roboto Slab"/>
-          <w:sz w:val="16"/>
-          <w:szCs w:val="16"/>
-        </w:rPr>
-        <w:t xml:space="preserve"> !</w:t>
+          <w:lang w:val="en-US"/>
+        </w:rPr>
+        <w:t>option !</w:t>
       </w:r>
       <w:proofErr w:type="gramEnd"/>
       <w:r>
@@ -29487,6 +29464,7 @@
           <w:rFonts w:ascii="Roboto Slab" w:hAnsi="Roboto Slab" w:cs="Roboto Slab"/>
           <w:sz w:val="16"/>
           <w:szCs w:val="16"/>
+          <w:lang w:val="en-US"/>
         </w:rPr>
         <w:t>= 0);</w:t>
       </w:r>

</xml_diff>